<commit_message>
Proposed MLM Seg 2 complete
</commit_message>
<xml_diff>
--- a/Machine_Learning_Model/MachineLearningModel_proposal_Seg2.docx
+++ b/Machine_Learning_Model/MachineLearningModel_proposal_Seg2.docx
@@ -561,72 +561,6 @@
       </w:r>
       <w:r>
         <w:t xml:space="preserve"> </w:t>
-      </w:r>
-    </w:p>
-    <w:p/>
-    <w:p>
-      <w:pPr>
-        <w:rPr>
-          <w:b/>
-          <w:bCs/>
-          <w:u w:val="single"/>
-        </w:rPr>
-      </w:pPr>
-    </w:p>
-    <w:p>
-      <w:pPr>
-        <w:rPr>
-          <w:b/>
-          <w:bCs/>
-          <w:u w:val="single"/>
-        </w:rPr>
-      </w:pPr>
-      <w:r>
-        <w:rPr>
-          <w:b/>
-          <w:bCs/>
-          <w:u w:val="single"/>
-        </w:rPr>
-        <w:t>Proposed</w:t>
-      </w:r>
-      <w:r>
-        <w:t xml:space="preserve"> </w:t>
-      </w:r>
-      <w:r>
-        <w:rPr>
-          <w:b/>
-          <w:bCs/>
-          <w:u w:val="single"/>
-        </w:rPr>
-        <w:t>Machine Learning Model:</w:t>
-      </w:r>
-    </w:p>
-    <w:p/>
-    <w:p>
-      <w:r>
-        <w:t xml:space="preserve">From the dataset, it is evident that the </w:t>
-      </w:r>
-      <w:proofErr w:type="gramStart"/>
-      <w:r>
-        <w:t>Ten year</w:t>
-      </w:r>
-      <w:proofErr w:type="gramEnd"/>
-      <w:r>
-        <w:t xml:space="preserve"> CHD is the target column which represents if a patient is likely to develop Coronary Heart Disease within the next 10 years or not. Most of the other columns are features that determine what the result would be in the Target column. </w:t>
-      </w:r>
-    </w:p>
-    <w:p/>
-    <w:p>
-      <w:r>
-        <w:t xml:space="preserve">Given the pattern of the dataset, it has been proposed that a Classification model be used as our Machine Learning Model in order to predict the likelihood of </w:t>
-      </w:r>
-      <w:proofErr w:type="gramStart"/>
-      <w:r>
-        <w:t>Heart Disease</w:t>
-      </w:r>
-      <w:proofErr w:type="gramEnd"/>
-      <w:r>
-        <w:t xml:space="preserve"> in a patient. To begin with a Logistic regression model will be used. Further classification models such as Support vector Model, Random Forest Classifier and Decision Tree Classifier may also be used to get the best accuracy score.</w:t>
       </w:r>
     </w:p>
     <w:p/>
@@ -1388,7 +1322,6 @@
         </w:numPr>
       </w:pPr>
       <w:r>
-        <w:lastRenderedPageBreak/>
         <w:t>The Value counts for each unique value under the categorical columns were determined.</w:t>
       </w:r>
     </w:p>
@@ -1415,6 +1348,14 @@
           <w:u w:val="single"/>
         </w:rPr>
       </w:pPr>
+      <w:r>
+        <w:rPr>
+          <w:b/>
+          <w:bCs/>
+          <w:u w:val="single"/>
+        </w:rPr>
+        <w:t xml:space="preserve">Preliminary </w:t>
+      </w:r>
       <w:r>
         <w:rPr>
           <w:b/>
@@ -1487,6 +1428,7 @@
         </w:rPr>
       </w:pPr>
       <w:r>
+        <w:lastRenderedPageBreak/>
         <w:t xml:space="preserve">A Statistical analysis was performed on the data frame using the </w:t>
       </w:r>
       <w:proofErr w:type="gramStart"/>
@@ -1510,12 +1452,428 @@
         </w:rPr>
       </w:pPr>
       <w:r>
-        <w:t>Data Distribution was performed on each of the categorical features and the following findings were made:</w:t>
+        <w:t xml:space="preserve">Data Distribution </w:t>
+      </w:r>
+      <w:r>
+        <w:t xml:space="preserve">Analysis </w:t>
+      </w:r>
+      <w:r>
+        <w:t xml:space="preserve">was performed on each of the categorical features </w:t>
+      </w:r>
+      <w:r>
+        <w:t xml:space="preserve">using Count Plots. It was found that the data for </w:t>
+      </w:r>
+      <w:proofErr w:type="spellStart"/>
+      <w:r>
+        <w:t>BP_Meds</w:t>
+      </w:r>
+      <w:proofErr w:type="spellEnd"/>
+      <w:r>
+        <w:t xml:space="preserve">, Diabetes and </w:t>
+      </w:r>
+      <w:proofErr w:type="spellStart"/>
+      <w:r>
+        <w:t>Prevalent_Stroke</w:t>
+      </w:r>
+      <w:proofErr w:type="spellEnd"/>
+      <w:r>
+        <w:t xml:space="preserve"> were highly imbalanced. </w:t>
+      </w:r>
+      <w:proofErr w:type="gramStart"/>
+      <w:r>
+        <w:t>Also</w:t>
+      </w:r>
+      <w:proofErr w:type="gramEnd"/>
+      <w:r>
+        <w:t xml:space="preserve"> there was a large difference in the number of records for the target variable - </w:t>
+      </w:r>
+      <w:proofErr w:type="spellStart"/>
+      <w:r>
+        <w:t>Ten_year_CHD</w:t>
+      </w:r>
+      <w:proofErr w:type="spellEnd"/>
+      <w:r>
+        <w:t>.</w:t>
       </w:r>
     </w:p>
     <w:p>
       <w:pPr>
         <w:pStyle w:val="ListParagraph"/>
+        <w:numPr>
+          <w:ilvl w:val="0"/>
+          <w:numId w:val="7"/>
+        </w:numPr>
+        <w:rPr>
+          <w:rFonts w:cstheme="minorHAnsi"/>
+        </w:rPr>
+      </w:pPr>
+      <w:r>
+        <w:rPr>
+          <w:rFonts w:cstheme="minorHAnsi"/>
+        </w:rPr>
+        <w:t xml:space="preserve">Data Distribution for Numeric Values was analyzed using </w:t>
+      </w:r>
+      <w:proofErr w:type="spellStart"/>
+      <w:r>
+        <w:rPr>
+          <w:rFonts w:cstheme="minorHAnsi"/>
+        </w:rPr>
+        <w:t>distplots</w:t>
+      </w:r>
+      <w:proofErr w:type="spellEnd"/>
+      <w:r>
+        <w:rPr>
+          <w:rFonts w:cstheme="minorHAnsi"/>
+        </w:rPr>
+        <w:t xml:space="preserve">. It was found that the distribution for Cigarettes per Day was very uneven. Total </w:t>
+      </w:r>
+      <w:proofErr w:type="spellStart"/>
+      <w:r>
+        <w:rPr>
+          <w:rFonts w:cstheme="minorHAnsi"/>
+        </w:rPr>
+        <w:t>Cholestrol</w:t>
+      </w:r>
+      <w:proofErr w:type="spellEnd"/>
+      <w:r>
+        <w:rPr>
+          <w:rFonts w:cstheme="minorHAnsi"/>
+        </w:rPr>
+        <w:t xml:space="preserve">, Systolic BP, Diastolic </w:t>
+      </w:r>
+      <w:proofErr w:type="spellStart"/>
+      <w:proofErr w:type="gramStart"/>
+      <w:r>
+        <w:rPr>
+          <w:rFonts w:cstheme="minorHAnsi"/>
+        </w:rPr>
+        <w:t>BP,Heart</w:t>
+      </w:r>
+      <w:proofErr w:type="spellEnd"/>
+      <w:proofErr w:type="gramEnd"/>
+      <w:r>
+        <w:rPr>
+          <w:rFonts w:cstheme="minorHAnsi"/>
+        </w:rPr>
+        <w:t xml:space="preserve"> Rate, BMI and Glucose were more or less normally distributed.</w:t>
+      </w:r>
+    </w:p>
+    <w:p>
+      <w:pPr>
+        <w:pStyle w:val="ListParagraph"/>
+        <w:numPr>
+          <w:ilvl w:val="0"/>
+          <w:numId w:val="7"/>
+        </w:numPr>
+        <w:rPr>
+          <w:rFonts w:cstheme="minorHAnsi"/>
+        </w:rPr>
+      </w:pPr>
+      <w:r>
+        <w:rPr>
+          <w:rFonts w:cstheme="minorHAnsi"/>
+        </w:rPr>
+        <w:t xml:space="preserve">In order to analyze the relationships between the different features, a Correlation heat map </w:t>
+      </w:r>
+      <w:proofErr w:type="spellStart"/>
+      <w:r>
+        <w:rPr>
+          <w:rFonts w:cstheme="minorHAnsi"/>
+        </w:rPr>
+        <w:t>was</w:t>
+      </w:r>
+      <w:proofErr w:type="spellEnd"/>
+      <w:r>
+        <w:rPr>
+          <w:rFonts w:cstheme="minorHAnsi"/>
+        </w:rPr>
+        <w:t xml:space="preserve"> generated. It was observed that both Education and </w:t>
+      </w:r>
+      <w:proofErr w:type="spellStart"/>
+      <w:r>
+        <w:rPr>
+          <w:rFonts w:cstheme="minorHAnsi"/>
+        </w:rPr>
+        <w:t>Current_Smoker</w:t>
+      </w:r>
+      <w:proofErr w:type="spellEnd"/>
+      <w:r>
+        <w:rPr>
+          <w:rFonts w:cstheme="minorHAnsi"/>
+        </w:rPr>
+        <w:t xml:space="preserve"> had negative correlation with the target variable.</w:t>
+      </w:r>
+    </w:p>
+    <w:p>
+      <w:pPr>
+        <w:rPr>
+          <w:rFonts w:cstheme="minorHAnsi"/>
+        </w:rPr>
+      </w:pPr>
+    </w:p>
+    <w:p>
+      <w:pPr>
+        <w:rPr>
+          <w:b/>
+          <w:bCs/>
+          <w:u w:val="single"/>
+        </w:rPr>
+      </w:pPr>
+      <w:r>
+        <w:rPr>
+          <w:b/>
+          <w:bCs/>
+          <w:u w:val="single"/>
+        </w:rPr>
+        <w:t xml:space="preserve">Preliminary Feature </w:t>
+      </w:r>
+      <w:r>
+        <w:rPr>
+          <w:b/>
+          <w:bCs/>
+          <w:u w:val="single"/>
+        </w:rPr>
+        <w:t>Selection</w:t>
+      </w:r>
+      <w:r>
+        <w:rPr>
+          <w:b/>
+          <w:bCs/>
+          <w:u w:val="single"/>
+        </w:rPr>
+        <w:t>:</w:t>
+      </w:r>
+    </w:p>
+    <w:p>
+      <w:pPr>
+        <w:rPr>
+          <w:rFonts w:cstheme="minorHAnsi"/>
+        </w:rPr>
+      </w:pPr>
+    </w:p>
+    <w:p>
+      <w:pPr>
+        <w:pStyle w:val="ListParagraph"/>
+        <w:numPr>
+          <w:ilvl w:val="0"/>
+          <w:numId w:val="8"/>
+        </w:numPr>
+        <w:rPr>
+          <w:rFonts w:cstheme="minorHAnsi"/>
+        </w:rPr>
+      </w:pPr>
+      <w:proofErr w:type="spellStart"/>
+      <w:r>
+        <w:rPr>
+          <w:rFonts w:cstheme="minorHAnsi"/>
+        </w:rPr>
+        <w:t>Patient_female_ID</w:t>
+      </w:r>
+      <w:proofErr w:type="spellEnd"/>
+      <w:r>
+        <w:rPr>
+          <w:rFonts w:cstheme="minorHAnsi"/>
+        </w:rPr>
+        <w:t xml:space="preserve"> was removed from the Dataset since it was a unique ID and would not have an impact on the target variable.</w:t>
+      </w:r>
+    </w:p>
+    <w:p>
+      <w:pPr>
+        <w:pStyle w:val="ListParagraph"/>
+        <w:numPr>
+          <w:ilvl w:val="0"/>
+          <w:numId w:val="8"/>
+        </w:numPr>
+        <w:rPr>
+          <w:rFonts w:cstheme="minorHAnsi"/>
+        </w:rPr>
+      </w:pPr>
+      <w:r>
+        <w:rPr>
+          <w:rFonts w:cstheme="minorHAnsi"/>
+        </w:rPr>
+        <w:t xml:space="preserve">Education and </w:t>
+      </w:r>
+      <w:proofErr w:type="spellStart"/>
+      <w:r>
+        <w:rPr>
+          <w:rFonts w:cstheme="minorHAnsi"/>
+        </w:rPr>
+        <w:t>Current_Smoker</w:t>
+      </w:r>
+      <w:proofErr w:type="spellEnd"/>
+      <w:r>
+        <w:rPr>
+          <w:rFonts w:cstheme="minorHAnsi"/>
+        </w:rPr>
+        <w:t xml:space="preserve"> were removed because they had a negative correlation with the target variable.</w:t>
+      </w:r>
+    </w:p>
+    <w:p>
+      <w:pPr>
+        <w:rPr>
+          <w:rFonts w:cstheme="minorHAnsi"/>
+        </w:rPr>
+      </w:pPr>
+    </w:p>
+    <w:p>
+      <w:pPr>
+        <w:rPr>
+          <w:rFonts w:cstheme="minorHAnsi"/>
+        </w:rPr>
+      </w:pPr>
+    </w:p>
+    <w:p>
+      <w:pPr>
+        <w:rPr>
+          <w:rFonts w:cstheme="minorHAnsi"/>
+          <w:b/>
+          <w:bCs/>
+          <w:u w:val="single"/>
+        </w:rPr>
+      </w:pPr>
+      <w:r>
+        <w:rPr>
+          <w:rFonts w:cstheme="minorHAnsi"/>
+          <w:b/>
+          <w:bCs/>
+          <w:u w:val="single"/>
+        </w:rPr>
+        <w:t>Train- Test Split:</w:t>
+      </w:r>
+    </w:p>
+    <w:p>
+      <w:pPr>
+        <w:rPr>
+          <w:rFonts w:cstheme="minorHAnsi"/>
+          <w:b/>
+          <w:bCs/>
+          <w:u w:val="single"/>
+        </w:rPr>
+      </w:pPr>
+    </w:p>
+    <w:p>
+      <w:pPr>
+        <w:pStyle w:val="ListParagraph"/>
+        <w:numPr>
+          <w:ilvl w:val="0"/>
+          <w:numId w:val="9"/>
+        </w:numPr>
+        <w:rPr>
+          <w:rFonts w:cstheme="minorHAnsi"/>
+        </w:rPr>
+      </w:pPr>
+      <w:r>
+        <w:rPr>
+          <w:rFonts w:cstheme="minorHAnsi"/>
+        </w:rPr>
+        <w:t>Since the numeric variables were at a higher scale than the categorical variables, feature scaling was done using the Standard Scaler method.</w:t>
+      </w:r>
+    </w:p>
+    <w:p>
+      <w:pPr>
+        <w:pStyle w:val="ListParagraph"/>
+        <w:numPr>
+          <w:ilvl w:val="0"/>
+          <w:numId w:val="9"/>
+        </w:numPr>
+        <w:rPr>
+          <w:rFonts w:cstheme="minorHAnsi"/>
+        </w:rPr>
+      </w:pPr>
+      <w:r>
+        <w:rPr>
+          <w:rFonts w:cstheme="minorHAnsi"/>
+        </w:rPr>
+        <w:t xml:space="preserve">Data was split into training and testing sets using the </w:t>
+      </w:r>
+      <w:proofErr w:type="spellStart"/>
+      <w:r>
+        <w:rPr>
+          <w:rFonts w:cstheme="minorHAnsi"/>
+        </w:rPr>
+        <w:t>train_test_split</w:t>
+      </w:r>
+      <w:proofErr w:type="spellEnd"/>
+      <w:r>
+        <w:rPr>
+          <w:rFonts w:cstheme="minorHAnsi"/>
+        </w:rPr>
+        <w:t xml:space="preserve"> method in a 3:1 ratio.</w:t>
+      </w:r>
+    </w:p>
+    <w:p>
+      <w:pPr>
+        <w:rPr>
+          <w:rFonts w:cstheme="minorHAnsi"/>
+        </w:rPr>
+      </w:pPr>
+    </w:p>
+    <w:p>
+      <w:pPr>
+        <w:rPr>
+          <w:b/>
+          <w:bCs/>
+          <w:u w:val="single"/>
+        </w:rPr>
+      </w:pPr>
+      <w:r>
+        <w:rPr>
+          <w:b/>
+          <w:bCs/>
+          <w:u w:val="single"/>
+        </w:rPr>
+        <w:t>Proposed</w:t>
+      </w:r>
+      <w:r>
+        <w:t xml:space="preserve"> </w:t>
+      </w:r>
+      <w:r>
+        <w:rPr>
+          <w:b/>
+          <w:bCs/>
+          <w:u w:val="single"/>
+        </w:rPr>
+        <w:t>Machine Learning Model:</w:t>
+      </w:r>
+    </w:p>
+    <w:p/>
+    <w:p>
+      <w:r>
+        <w:t xml:space="preserve">From the dataset, it is evident that the </w:t>
+      </w:r>
+      <w:proofErr w:type="gramStart"/>
+      <w:r>
+        <w:t>Ten year</w:t>
+      </w:r>
+      <w:proofErr w:type="gramEnd"/>
+      <w:r>
+        <w:t xml:space="preserve"> CHD is the target column which represents if a patient is likely to develop Coronary Heart Disease within the next 10 years or not. Most of the other columns are features that determine what the result would be in the Target column. </w:t>
+      </w:r>
+    </w:p>
+    <w:p/>
+    <w:p>
+      <w:r>
+        <w:t xml:space="preserve">Given the pattern of the dataset, it has been proposed that a Classification model be used as our Machine Learning Model in order to predict the likelihood of </w:t>
+      </w:r>
+      <w:proofErr w:type="gramStart"/>
+      <w:r>
+        <w:t>Heart Disease</w:t>
+      </w:r>
+      <w:proofErr w:type="gramEnd"/>
+      <w:r>
+        <w:t xml:space="preserve"> in a patient. To begin with a Logistic regression model will be used. Further classification models such as Support vector Model, Random Forest Classifier and Decision Tree Classifier may also be used to get the best accuracy score.</w:t>
+      </w:r>
+    </w:p>
+    <w:p>
+      <w:pPr>
+        <w:rPr>
+          <w:rFonts w:cstheme="minorHAnsi"/>
+        </w:rPr>
+      </w:pPr>
+    </w:p>
+    <w:p>
+      <w:pPr>
         <w:rPr>
           <w:rFonts w:cstheme="minorHAnsi"/>
         </w:rPr>
@@ -1733,6 +2091,95 @@
     </w:lvl>
   </w:abstractNum>
   <w:abstractNum w:abstractNumId="2" w15:restartNumberingAfterBreak="0">
+    <w:nsid w:val="1B5F4148"/>
+    <w:multiLevelType w:val="hybridMultilevel"/>
+    <w:tmpl w:val="61B49E78"/>
+    <w:lvl w:ilvl="0" w:tplc="0409000F">
+      <w:start w:val="1"/>
+      <w:numFmt w:val="decimal"/>
+      <w:lvlText w:val="%1."/>
+      <w:lvlJc w:val="left"/>
+      <w:pPr>
+        <w:ind w:left="720" w:hanging="360"/>
+      </w:pPr>
+      <w:rPr>
+        <w:rFonts w:hint="default"/>
+      </w:rPr>
+    </w:lvl>
+    <w:lvl w:ilvl="1" w:tplc="04090019" w:tentative="1">
+      <w:start w:val="1"/>
+      <w:numFmt w:val="lowerLetter"/>
+      <w:lvlText w:val="%2."/>
+      <w:lvlJc w:val="left"/>
+      <w:pPr>
+        <w:ind w:left="1440" w:hanging="360"/>
+      </w:pPr>
+    </w:lvl>
+    <w:lvl w:ilvl="2" w:tplc="0409001B" w:tentative="1">
+      <w:start w:val="1"/>
+      <w:numFmt w:val="lowerRoman"/>
+      <w:lvlText w:val="%3."/>
+      <w:lvlJc w:val="right"/>
+      <w:pPr>
+        <w:ind w:left="2160" w:hanging="180"/>
+      </w:pPr>
+    </w:lvl>
+    <w:lvl w:ilvl="3" w:tplc="0409000F" w:tentative="1">
+      <w:start w:val="1"/>
+      <w:numFmt w:val="decimal"/>
+      <w:lvlText w:val="%4."/>
+      <w:lvlJc w:val="left"/>
+      <w:pPr>
+        <w:ind w:left="2880" w:hanging="360"/>
+      </w:pPr>
+    </w:lvl>
+    <w:lvl w:ilvl="4" w:tplc="04090019" w:tentative="1">
+      <w:start w:val="1"/>
+      <w:numFmt w:val="lowerLetter"/>
+      <w:lvlText w:val="%5."/>
+      <w:lvlJc w:val="left"/>
+      <w:pPr>
+        <w:ind w:left="3600" w:hanging="360"/>
+      </w:pPr>
+    </w:lvl>
+    <w:lvl w:ilvl="5" w:tplc="0409001B" w:tentative="1">
+      <w:start w:val="1"/>
+      <w:numFmt w:val="lowerRoman"/>
+      <w:lvlText w:val="%6."/>
+      <w:lvlJc w:val="right"/>
+      <w:pPr>
+        <w:ind w:left="4320" w:hanging="180"/>
+      </w:pPr>
+    </w:lvl>
+    <w:lvl w:ilvl="6" w:tplc="0409000F" w:tentative="1">
+      <w:start w:val="1"/>
+      <w:numFmt w:val="decimal"/>
+      <w:lvlText w:val="%7."/>
+      <w:lvlJc w:val="left"/>
+      <w:pPr>
+        <w:ind w:left="5040" w:hanging="360"/>
+      </w:pPr>
+    </w:lvl>
+    <w:lvl w:ilvl="7" w:tplc="04090019" w:tentative="1">
+      <w:start w:val="1"/>
+      <w:numFmt w:val="lowerLetter"/>
+      <w:lvlText w:val="%8."/>
+      <w:lvlJc w:val="left"/>
+      <w:pPr>
+        <w:ind w:left="5760" w:hanging="360"/>
+      </w:pPr>
+    </w:lvl>
+    <w:lvl w:ilvl="8" w:tplc="0409001B" w:tentative="1">
+      <w:start w:val="1"/>
+      <w:numFmt w:val="lowerRoman"/>
+      <w:lvlText w:val="%9."/>
+      <w:lvlJc w:val="right"/>
+      <w:pPr>
+        <w:ind w:left="6480" w:hanging="180"/>
+      </w:pPr>
+    </w:lvl>
+  </w:abstractNum>
+  <w:abstractNum w:abstractNumId="3" w15:restartNumberingAfterBreak="0">
     <w:nsid w:val="3E71392D"/>
     <w:multiLevelType w:val="hybridMultilevel"/>
     <w:tmpl w:val="7F2C4628"/>
@@ -1821,7 +2268,7 @@
       </w:pPr>
     </w:lvl>
   </w:abstractNum>
-  <w:abstractNum w:abstractNumId="3" w15:restartNumberingAfterBreak="0">
+  <w:abstractNum w:abstractNumId="4" w15:restartNumberingAfterBreak="0">
     <w:nsid w:val="4F1D5251"/>
     <w:multiLevelType w:val="hybridMultilevel"/>
     <w:tmpl w:val="55C01A0A"/>
@@ -1934,7 +2381,7 @@
       </w:rPr>
     </w:lvl>
   </w:abstractNum>
-  <w:abstractNum w:abstractNumId="4" w15:restartNumberingAfterBreak="0">
+  <w:abstractNum w:abstractNumId="5" w15:restartNumberingAfterBreak="0">
     <w:nsid w:val="50BB6A46"/>
     <w:multiLevelType w:val="multilevel"/>
     <w:tmpl w:val="99CE0B84"/>
@@ -2083,7 +2530,7 @@
       </w:rPr>
     </w:lvl>
   </w:abstractNum>
-  <w:abstractNum w:abstractNumId="5" w15:restartNumberingAfterBreak="0">
+  <w:abstractNum w:abstractNumId="6" w15:restartNumberingAfterBreak="0">
     <w:nsid w:val="66273279"/>
     <w:multiLevelType w:val="hybridMultilevel"/>
     <w:tmpl w:val="64383044"/>
@@ -2172,7 +2619,7 @@
       </w:pPr>
     </w:lvl>
   </w:abstractNum>
-  <w:abstractNum w:abstractNumId="6" w15:restartNumberingAfterBreak="0">
+  <w:abstractNum w:abstractNumId="7" w15:restartNumberingAfterBreak="0">
     <w:nsid w:val="789F458B"/>
     <w:multiLevelType w:val="multilevel"/>
     <w:tmpl w:val="3FFC07FC"/>
@@ -2319,28 +2766,123 @@
         <w:rFonts w:ascii="Wingdings" w:hAnsi="Wingdings" w:hint="default"/>
         <w:sz w:val="20"/>
       </w:rPr>
+    </w:lvl>
+  </w:abstractNum>
+  <w:abstractNum w:abstractNumId="8" w15:restartNumberingAfterBreak="0">
+    <w:nsid w:val="7B204065"/>
+    <w:multiLevelType w:val="hybridMultilevel"/>
+    <w:tmpl w:val="F6408A78"/>
+    <w:lvl w:ilvl="0" w:tplc="0409000F">
+      <w:start w:val="1"/>
+      <w:numFmt w:val="decimal"/>
+      <w:lvlText w:val="%1."/>
+      <w:lvlJc w:val="left"/>
+      <w:pPr>
+        <w:ind w:left="720" w:hanging="360"/>
+      </w:pPr>
+      <w:rPr>
+        <w:rFonts w:hint="default"/>
+      </w:rPr>
+    </w:lvl>
+    <w:lvl w:ilvl="1" w:tplc="04090019" w:tentative="1">
+      <w:start w:val="1"/>
+      <w:numFmt w:val="lowerLetter"/>
+      <w:lvlText w:val="%2."/>
+      <w:lvlJc w:val="left"/>
+      <w:pPr>
+        <w:ind w:left="1440" w:hanging="360"/>
+      </w:pPr>
+    </w:lvl>
+    <w:lvl w:ilvl="2" w:tplc="0409001B" w:tentative="1">
+      <w:start w:val="1"/>
+      <w:numFmt w:val="lowerRoman"/>
+      <w:lvlText w:val="%3."/>
+      <w:lvlJc w:val="right"/>
+      <w:pPr>
+        <w:ind w:left="2160" w:hanging="180"/>
+      </w:pPr>
+    </w:lvl>
+    <w:lvl w:ilvl="3" w:tplc="0409000F" w:tentative="1">
+      <w:start w:val="1"/>
+      <w:numFmt w:val="decimal"/>
+      <w:lvlText w:val="%4."/>
+      <w:lvlJc w:val="left"/>
+      <w:pPr>
+        <w:ind w:left="2880" w:hanging="360"/>
+      </w:pPr>
+    </w:lvl>
+    <w:lvl w:ilvl="4" w:tplc="04090019" w:tentative="1">
+      <w:start w:val="1"/>
+      <w:numFmt w:val="lowerLetter"/>
+      <w:lvlText w:val="%5."/>
+      <w:lvlJc w:val="left"/>
+      <w:pPr>
+        <w:ind w:left="3600" w:hanging="360"/>
+      </w:pPr>
+    </w:lvl>
+    <w:lvl w:ilvl="5" w:tplc="0409001B" w:tentative="1">
+      <w:start w:val="1"/>
+      <w:numFmt w:val="lowerRoman"/>
+      <w:lvlText w:val="%6."/>
+      <w:lvlJc w:val="right"/>
+      <w:pPr>
+        <w:ind w:left="4320" w:hanging="180"/>
+      </w:pPr>
+    </w:lvl>
+    <w:lvl w:ilvl="6" w:tplc="0409000F" w:tentative="1">
+      <w:start w:val="1"/>
+      <w:numFmt w:val="decimal"/>
+      <w:lvlText w:val="%7."/>
+      <w:lvlJc w:val="left"/>
+      <w:pPr>
+        <w:ind w:left="5040" w:hanging="360"/>
+      </w:pPr>
+    </w:lvl>
+    <w:lvl w:ilvl="7" w:tplc="04090019" w:tentative="1">
+      <w:start w:val="1"/>
+      <w:numFmt w:val="lowerLetter"/>
+      <w:lvlText w:val="%8."/>
+      <w:lvlJc w:val="left"/>
+      <w:pPr>
+        <w:ind w:left="5760" w:hanging="360"/>
+      </w:pPr>
+    </w:lvl>
+    <w:lvl w:ilvl="8" w:tplc="0409001B" w:tentative="1">
+      <w:start w:val="1"/>
+      <w:numFmt w:val="lowerRoman"/>
+      <w:lvlText w:val="%9."/>
+      <w:lvlJc w:val="right"/>
+      <w:pPr>
+        <w:ind w:left="6480" w:hanging="180"/>
+      </w:pPr>
     </w:lvl>
   </w:abstractNum>
   <w:num w:numId="1">
     <w:abstractNumId w:val="0"/>
   </w:num>
   <w:num w:numId="2">
-    <w:abstractNumId w:val="6"/>
+    <w:abstractNumId w:val="7"/>
   </w:num>
   <w:num w:numId="3">
-    <w:abstractNumId w:val="4"/>
+    <w:abstractNumId w:val="5"/>
   </w:num>
   <w:num w:numId="4">
     <w:abstractNumId w:val="1"/>
   </w:num>
   <w:num w:numId="5">
+    <w:abstractNumId w:val="4"/>
+  </w:num>
+  <w:num w:numId="6">
+    <w:abstractNumId w:val="6"/>
+  </w:num>
+  <w:num w:numId="7">
     <w:abstractNumId w:val="3"/>
   </w:num>
-  <w:num w:numId="6">
-    <w:abstractNumId w:val="5"/>
+  <w:num w:numId="8">
+    <w:abstractNumId w:val="2"/>
   </w:num>
-  <w:num w:numId="7">
-    <w:abstractNumId w:val="2"/>
+  <w:num w:numId="9">
+    <w:abstractNumId w:val="8"/>
   </w:num>
 </w:numbering>
 </file>

</xml_diff>